<commit_message>
Finished Active Learning Journal 05 and Fixed Error in 04
</commit_message>
<xml_diff>
--- a/Active Learning Journal 04/Documents/Active Learning Journal 04.docx
+++ b/Active Learning Journal 04/Documents/Active Learning Journal 04.docx
@@ -3,11 +3,6 @@
 <w:document xmlns:wpc="http://schemas.microsoft.com/office/word/2010/wordprocessingCanvas" xmlns:mc="http://schemas.openxmlformats.org/markup-compatibility/2006" xmlns:o="urn:schemas-microsoft-com:office:office" xmlns:r="http://schemas.openxmlformats.org/officeDocument/2006/relationships" xmlns:m="http://schemas.openxmlformats.org/officeDocument/2006/math" xmlns:v="urn:schemas-microsoft-com:vml" xmlns:wp14="http://schemas.microsoft.com/office/word/2010/wordprocessingDrawing" xmlns:wp="http://schemas.openxmlformats.org/drawingml/2006/wordprocessingDrawing" xmlns:w10="urn:schemas-microsoft-com:office:word" xmlns:w="http://schemas.openxmlformats.org/wordprocessingml/2006/main" xmlns:w14="http://schemas.microsoft.com/office/word/2010/wordml" xmlns:wpg="http://schemas.microsoft.com/office/word/2010/wordprocessingGroup" xmlns:wpi="http://schemas.microsoft.com/office/word/2010/wordprocessingInk" xmlns:wne="http://schemas.microsoft.com/office/word/2006/wordml" xmlns:wps="http://schemas.microsoft.com/office/word/2010/wordprocessingShape" mc:Ignorable="w14 wp14">
   <w:body>
     <w:p>
-      <w:pPr>
-        <w:rPr>
-          <w:rFonts w:hint="eastAsia"/>
-        </w:rPr>
-      </w:pPr>
       <w:r>
         <w:rPr>
           <w:rFonts w:hint="eastAsia"/>
@@ -24,11 +19,6 @@
       </w:r>
     </w:p>
     <w:p>
-      <w:pPr>
-        <w:rPr>
-          <w:rFonts w:hint="eastAsia"/>
-        </w:rPr>
-      </w:pPr>
       <w:r>
         <w:rPr>
           <w:rFonts w:hint="eastAsia"/>
@@ -39,11 +29,6 @@
       </w:r>
     </w:p>
     <w:p>
-      <w:pPr>
-        <w:rPr>
-          <w:rFonts w:hint="eastAsia"/>
-        </w:rPr>
-      </w:pPr>
       <w:r>
         <w:rPr>
           <w:noProof/>
@@ -92,11 +77,6 @@
       </w:r>
     </w:p>
     <w:p>
-      <w:pPr>
-        <w:rPr>
-          <w:rFonts w:hint="eastAsia"/>
-        </w:rPr>
-      </w:pPr>
       <w:r>
         <w:rPr>
           <w:rFonts w:hint="eastAsia"/>
@@ -134,15 +114,7 @@
                 <w:i/>
                 <w:iCs/>
               </w:rPr>
-              <w:t>Show IP</w:t>
-            </w:r>
-            <w:r>
-              <w:rPr>
-                <w:rFonts w:hint="eastAsia"/>
-                <w:i/>
-                <w:iCs/>
-              </w:rPr>
-              <w:t xml:space="preserve"> Route</w:t>
+              <w:t>Show IP Route</w:t>
             </w:r>
           </w:p>
         </w:tc>
@@ -156,6 +128,87 @@
                 <w:rFonts w:hint="eastAsia"/>
               </w:rPr>
               <w:t>Displays the current routing table for the selected router.</w:t>
+            </w:r>
+          </w:p>
+        </w:tc>
+      </w:tr>
+      <w:tr>
+        <w:tc>
+          <w:tcPr>
+            <w:tcW w:w="1998" w:type="dxa"/>
+          </w:tcPr>
+          <w:p>
+            <w:r>
+              <w:rPr>
+                <w:rFonts w:hint="eastAsia"/>
+                <w:i/>
+                <w:iCs/>
+              </w:rPr>
+              <w:t xml:space="preserve">IP Route </w:t>
+            </w:r>
+            <w:r>
+              <w:rPr>
+                <w:i/>
+                <w:iCs/>
+              </w:rPr>
+              <w:t>…</w:t>
+            </w:r>
+            <w:r>
+              <w:rPr>
+                <w:rFonts w:hint="eastAsia"/>
+                <w:i/>
+                <w:iCs/>
+              </w:rPr>
+              <w:t xml:space="preserve"> </w:t>
+            </w:r>
+            <w:r>
+              <w:rPr>
+                <w:i/>
+                <w:iCs/>
+              </w:rPr>
+              <w:t>…</w:t>
+            </w:r>
+            <w:r>
+              <w:rPr>
+                <w:rFonts w:hint="eastAsia"/>
+                <w:i/>
+                <w:iCs/>
+              </w:rPr>
+              <w:t xml:space="preserve"> </w:t>
+            </w:r>
+            <w:r>
+              <w:rPr>
+                <w:i/>
+                <w:iCs/>
+              </w:rPr>
+              <w:t>…</w:t>
+            </w:r>
+          </w:p>
+        </w:tc>
+        <w:tc>
+          <w:tcPr>
+            <w:tcW w:w="7578" w:type="dxa"/>
+          </w:tcPr>
+          <w:p>
+            <w:pPr>
+              <w:rPr>
+                <w:i/>
+                <w:iCs/>
+              </w:rPr>
+            </w:pPr>
+            <w:r>
+              <w:rPr>
+                <w:rFonts w:hint="eastAsia"/>
+              </w:rPr>
+              <w:t xml:space="preserve">Sets a static route for the target network. </w:t>
+            </w:r>
+            <w:r>
+              <w:rPr>
+                <w:rFonts w:hint="eastAsia"/>
+                <w:i/>
+                <w:iCs/>
+              </w:rPr>
+              <w:t>IP route network subnet mask gateway</w:t>
             </w:r>
           </w:p>
         </w:tc>
@@ -168,7 +221,8 @@
           <w:p>
             <w:pPr>
               <w:rPr>
-                <w:rFonts w:hint="eastAsia"/>
+                <w:i/>
+                <w:iCs/>
               </w:rPr>
             </w:pPr>
             <w:r>
@@ -177,44 +231,7 @@
                 <w:i/>
                 <w:iCs/>
               </w:rPr>
-              <w:t xml:space="preserve">IP Route </w:t>
-            </w:r>
-            <w:r>
-              <w:rPr>
-                <w:i/>
-                <w:iCs/>
-              </w:rPr>
-              <w:t>…</w:t>
-            </w:r>
-            <w:r>
-              <w:rPr>
-                <w:rFonts w:hint="eastAsia"/>
-                <w:i/>
-                <w:iCs/>
-              </w:rPr>
-              <w:t xml:space="preserve"> </w:t>
-            </w:r>
-            <w:r>
-              <w:rPr>
-                <w:i/>
-                <w:iCs/>
-              </w:rPr>
-              <w:t>…</w:t>
-            </w:r>
-            <w:r>
-              <w:rPr>
-                <w:rFonts w:hint="eastAsia"/>
-                <w:i/>
-                <w:iCs/>
-              </w:rPr>
-              <w:t xml:space="preserve"> </w:t>
-            </w:r>
-            <w:r>
-              <w:rPr>
-                <w:i/>
-                <w:iCs/>
-              </w:rPr>
-              <w:t>…</w:t>
+              <w:t>IP Interface Brief</w:t>
             </w:r>
           </w:p>
         </w:tc>
@@ -223,26 +240,11 @@
             <w:tcW w:w="7578" w:type="dxa"/>
           </w:tcPr>
           <w:p>
-            <w:pPr>
+            <w:r>
               <w:rPr>
                 <w:rFonts w:hint="eastAsia"/>
-                <w:i/>
-                <w:iCs/>
-              </w:rPr>
-            </w:pPr>
-            <w:r>
-              <w:rPr>
-                <w:rFonts w:hint="eastAsia"/>
-              </w:rPr>
-              <w:t xml:space="preserve">Sets a static route for the target network. </w:t>
-            </w:r>
-            <w:r>
-              <w:rPr>
-                <w:rFonts w:hint="eastAsia"/>
-                <w:i/>
-                <w:iCs/>
-              </w:rPr>
-              <w:t>IP route network subnet mask gateway</w:t>
+              </w:rPr>
+              <w:t>Shows network connections, with their names shorten as possible, but still allowing for comprehension.</w:t>
             </w:r>
           </w:p>
         </w:tc>
@@ -255,18 +257,24 @@
           <w:p>
             <w:pPr>
               <w:rPr>
+                <w:i/>
+                <w:iCs/>
+              </w:rPr>
+            </w:pPr>
+            <w:r>
+              <w:rPr>
                 <w:rFonts w:hint="eastAsia"/>
                 <w:i/>
                 <w:iCs/>
               </w:rPr>
-            </w:pPr>
-            <w:r>
-              <w:rPr>
-                <w:rFonts w:hint="eastAsia"/>
+              <w:t>Show C</w:t>
+            </w:r>
+            <w:r>
+              <w:rPr>
                 <w:i/>
                 <w:iCs/>
               </w:rPr>
-              <w:t>IP Interface Brief</w:t>
+              <w:t>ontrollers</w:t>
             </w:r>
           </w:p>
         </w:tc>
@@ -275,16 +283,20 @@
             <w:tcW w:w="7578" w:type="dxa"/>
           </w:tcPr>
           <w:p>
-            <w:pPr>
+            <w:r>
               <w:rPr>
                 <w:rFonts w:hint="eastAsia"/>
               </w:rPr>
-            </w:pPr>
+              <w:t xml:space="preserve">Displays hardware </w:t>
+            </w:r>
+            <w:r>
+              <w:t>related</w:t>
+            </w:r>
             <w:r>
               <w:rPr>
                 <w:rFonts w:hint="eastAsia"/>
               </w:rPr>
-              <w:t>Shows network connections, with their names shorten as possible, but still allowing for comprehension.</w:t>
+              <w:t xml:space="preserve"> information, status, and other useful information for diagnosing issues and troubleshooting.</w:t>
             </w:r>
           </w:p>
         </w:tc>
@@ -295,27 +307,13 @@
             <w:tcW w:w="1998" w:type="dxa"/>
           </w:tcPr>
           <w:p>
-            <w:pPr>
+            <w:r>
               <w:rPr>
                 <w:rFonts w:hint="eastAsia"/>
                 <w:i/>
                 <w:iCs/>
               </w:rPr>
-            </w:pPr>
-            <w:r>
-              <w:rPr>
-                <w:rFonts w:hint="eastAsia"/>
-                <w:i/>
-                <w:iCs/>
-              </w:rPr>
-              <w:t>Show C</w:t>
-            </w:r>
-            <w:r>
-              <w:rPr>
-                <w:i/>
-                <w:iCs/>
-              </w:rPr>
-              <w:t>ontrollers</w:t>
+              <w:t>RIP</w:t>
             </w:r>
           </w:p>
         </w:tc>
@@ -324,60 +322,6 @@
             <w:tcW w:w="7578" w:type="dxa"/>
           </w:tcPr>
           <w:p>
-            <w:pPr>
-              <w:rPr>
-                <w:rFonts w:hint="eastAsia"/>
-              </w:rPr>
-            </w:pPr>
-            <w:r>
-              <w:rPr>
-                <w:rFonts w:hint="eastAsia"/>
-              </w:rPr>
-              <w:t xml:space="preserve">Displays hardware </w:t>
-            </w:r>
-            <w:r>
-              <w:t>related</w:t>
-            </w:r>
-            <w:r>
-              <w:rPr>
-                <w:rFonts w:hint="eastAsia"/>
-              </w:rPr>
-              <w:t xml:space="preserve"> information, status, and other useful information for diagnosing issues and troubleshooting.</w:t>
-            </w:r>
-          </w:p>
-        </w:tc>
-      </w:tr>
-      <w:tr>
-        <w:tc>
-          <w:tcPr>
-            <w:tcW w:w="1998" w:type="dxa"/>
-          </w:tcPr>
-          <w:p>
-            <w:pPr>
-              <w:rPr>
-                <w:rFonts w:hint="eastAsia"/>
-              </w:rPr>
-            </w:pPr>
-            <w:r>
-              <w:rPr>
-                <w:rFonts w:hint="eastAsia"/>
-                <w:i/>
-                <w:iCs/>
-              </w:rPr>
-              <w:t>RIP</w:t>
-            </w:r>
-          </w:p>
-        </w:tc>
-        <w:tc>
-          <w:tcPr>
-            <w:tcW w:w="7578" w:type="dxa"/>
-          </w:tcPr>
-          <w:p>
-            <w:pPr>
-              <w:rPr>
-                <w:rFonts w:hint="eastAsia"/>
-              </w:rPr>
-            </w:pPr>
             <w:r>
               <w:rPr>
                 <w:rFonts w:hint="eastAsia"/>
@@ -397,13 +341,7 @@
         </w:tc>
       </w:tr>
     </w:tbl>
-    <w:p>
-      <w:pPr>
-        <w:rPr>
-          <w:rFonts w:hint="eastAsia"/>
-        </w:rPr>
-      </w:pPr>
-    </w:p>
+    <w:p/>
     <w:p>
       <w:pPr>
         <w:rPr>
@@ -420,11 +358,6 @@
       </w:r>
     </w:p>
     <w:p>
-      <w:pPr>
-        <w:rPr>
-          <w:rFonts w:hint="eastAsia"/>
-        </w:rPr>
-      </w:pPr>
       <w:r>
         <w:rPr>
           <w:rFonts w:hint="eastAsia"/>
@@ -436,11 +369,6 @@
       </w:r>
     </w:p>
     <w:p>
-      <w:pPr>
-        <w:rPr>
-          <w:rFonts w:hint="eastAsia"/>
-        </w:rPr>
-      </w:pPr>
       <w:r>
         <w:rPr>
           <w:rFonts w:hint="eastAsia"/>
@@ -476,11 +404,6 @@
       </w:r>
     </w:p>
     <w:p>
-      <w:pPr>
-        <w:rPr>
-          <w:rFonts w:hint="eastAsia"/>
-        </w:rPr>
-      </w:pPr>
       <w:r>
         <w:rPr>
           <w:noProof/>
@@ -529,11 +452,6 @@
       </w:r>
     </w:p>
     <w:p>
-      <w:pPr>
-        <w:rPr>
-          <w:rFonts w:hint="eastAsia"/>
-        </w:rPr>
-      </w:pPr>
       <w:r>
         <w:rPr>
           <w:rFonts w:hint="eastAsia"/>
@@ -570,11 +488,6 @@
       </w:r>
     </w:p>
     <w:p>
-      <w:pPr>
-        <w:rPr>
-          <w:rFonts w:hint="eastAsia"/>
-        </w:rPr>
-      </w:pPr>
       <w:r>
         <w:rPr>
           <w:noProof/>
@@ -623,11 +536,6 @@
       </w:r>
     </w:p>
     <w:p>
-      <w:pPr>
-        <w:rPr>
-          <w:rFonts w:hint="eastAsia"/>
-        </w:rPr>
-      </w:pPr>
       <w:r>
         <w:rPr>
           <w:rFonts w:hint="eastAsia"/>
@@ -637,11 +545,6 @@
       </w:r>
     </w:p>
     <w:p>
-      <w:pPr>
-        <w:rPr>
-          <w:rFonts w:hint="eastAsia"/>
-        </w:rPr>
-      </w:pPr>
       <w:r>
         <w:rPr>
           <w:noProof/>
@@ -690,11 +593,6 @@
       </w:r>
     </w:p>
     <w:p>
-      <w:pPr>
-        <w:rPr>
-          <w:rFonts w:hint="eastAsia"/>
-        </w:rPr>
-      </w:pPr>
       <w:r>
         <w:rPr>
           <w:rFonts w:hint="eastAsia"/>
@@ -703,11 +601,6 @@
       </w:r>
     </w:p>
     <w:p>
-      <w:pPr>
-        <w:rPr>
-          <w:rFonts w:hint="eastAsia"/>
-        </w:rPr>
-      </w:pPr>
       <w:r>
         <w:rPr>
           <w:noProof/>
@@ -761,11 +654,6 @@
       </w:r>
     </w:p>
     <w:p>
-      <w:pPr>
-        <w:rPr>
-          <w:rFonts w:hint="eastAsia"/>
-        </w:rPr>
-      </w:pPr>
       <w:r>
         <w:rPr>
           <w:rFonts w:hint="eastAsia"/>
@@ -775,11 +663,6 @@
       </w:r>
     </w:p>
     <w:p>
-      <w:pPr>
-        <w:rPr>
-          <w:rFonts w:hint="eastAsia"/>
-        </w:rPr>
-      </w:pPr>
       <w:r>
         <w:rPr>
           <w:noProof/>
@@ -828,11 +711,6 @@
       </w:r>
     </w:p>
     <w:p>
-      <w:pPr>
-        <w:rPr>
-          <w:rFonts w:hint="eastAsia"/>
-        </w:rPr>
-      </w:pPr>
       <w:r>
         <w:rPr>
           <w:rFonts w:hint="eastAsia"/>
@@ -841,11 +719,6 @@
       </w:r>
     </w:p>
     <w:p>
-      <w:pPr>
-        <w:rPr>
-          <w:rFonts w:hint="eastAsia"/>
-        </w:rPr>
-      </w:pPr>
       <w:r>
         <w:rPr>
           <w:noProof/>
@@ -894,11 +767,6 @@
       </w:r>
     </w:p>
     <w:p>
-      <w:pPr>
-        <w:rPr>
-          <w:rFonts w:hint="eastAsia"/>
-        </w:rPr>
-      </w:pPr>
       <w:r>
         <w:rPr>
           <w:rFonts w:hint="eastAsia"/>
@@ -966,11 +834,14 @@
         </w:rPr>
         <w:t xml:space="preserve"> other device on the network, from the selected device. I consider this a success.</w:t>
       </w:r>
-      <w:bookmarkStart w:id="0" w:name="_GoBack"/>
-      <w:bookmarkEnd w:id="0"/>
     </w:p>
     <w:sectPr>
-      <w:headerReference w:type="default" r:id="rId14"/>
+      <w:headerReference w:type="even" r:id="rId14"/>
+      <w:headerReference w:type="default" r:id="rId15"/>
+      <w:footerReference w:type="even" r:id="rId16"/>
+      <w:footerReference w:type="default" r:id="rId17"/>
+      <w:headerReference w:type="first" r:id="rId18"/>
+      <w:footerReference w:type="first" r:id="rId19"/>
       <w:pgSz w:w="12240" w:h="15840"/>
       <w:pgMar w:top="1440" w:right="1440" w:bottom="1440" w:left="1440" w:header="720" w:footer="720" w:gutter="0"/>
       <w:cols w:space="720"/>
@@ -1005,6 +876,36 @@
 </w:endnotes>
 </file>
 
+<file path=word/footer1.xml><?xml version="1.0" encoding="utf-8"?>
+<w:ftr xmlns:wpc="http://schemas.microsoft.com/office/word/2010/wordprocessingCanvas" xmlns:mc="http://schemas.openxmlformats.org/markup-compatibility/2006" xmlns:o="urn:schemas-microsoft-com:office:office" xmlns:r="http://schemas.openxmlformats.org/officeDocument/2006/relationships" xmlns:m="http://schemas.openxmlformats.org/officeDocument/2006/math" xmlns:v="urn:schemas-microsoft-com:vml" xmlns:wp14="http://schemas.microsoft.com/office/word/2010/wordprocessingDrawing" xmlns:wp="http://schemas.openxmlformats.org/drawingml/2006/wordprocessingDrawing" xmlns:w10="urn:schemas-microsoft-com:office:word" xmlns:w="http://schemas.openxmlformats.org/wordprocessingml/2006/main" xmlns:w14="http://schemas.microsoft.com/office/word/2010/wordml" xmlns:wpg="http://schemas.microsoft.com/office/word/2010/wordprocessingGroup" xmlns:wpi="http://schemas.microsoft.com/office/word/2010/wordprocessingInk" xmlns:wne="http://schemas.microsoft.com/office/word/2006/wordml" xmlns:wps="http://schemas.microsoft.com/office/word/2010/wordprocessingShape" mc:Ignorable="w14 wp14">
+  <w:p>
+    <w:pPr>
+      <w:pStyle w:val="Footer"/>
+    </w:pPr>
+  </w:p>
+</w:ftr>
+</file>
+
+<file path=word/footer2.xml><?xml version="1.0" encoding="utf-8"?>
+<w:ftr xmlns:wpc="http://schemas.microsoft.com/office/word/2010/wordprocessingCanvas" xmlns:mc="http://schemas.openxmlformats.org/markup-compatibility/2006" xmlns:o="urn:schemas-microsoft-com:office:office" xmlns:r="http://schemas.openxmlformats.org/officeDocument/2006/relationships" xmlns:m="http://schemas.openxmlformats.org/officeDocument/2006/math" xmlns:v="urn:schemas-microsoft-com:vml" xmlns:wp14="http://schemas.microsoft.com/office/word/2010/wordprocessingDrawing" xmlns:wp="http://schemas.openxmlformats.org/drawingml/2006/wordprocessingDrawing" xmlns:w10="urn:schemas-microsoft-com:office:word" xmlns:w="http://schemas.openxmlformats.org/wordprocessingml/2006/main" xmlns:w14="http://schemas.microsoft.com/office/word/2010/wordml" xmlns:wpg="http://schemas.microsoft.com/office/word/2010/wordprocessingGroup" xmlns:wpi="http://schemas.microsoft.com/office/word/2010/wordprocessingInk" xmlns:wne="http://schemas.microsoft.com/office/word/2006/wordml" xmlns:wps="http://schemas.microsoft.com/office/word/2010/wordprocessingShape" mc:Ignorable="w14 wp14">
+  <w:p>
+    <w:pPr>
+      <w:pStyle w:val="Footer"/>
+    </w:pPr>
+  </w:p>
+</w:ftr>
+</file>
+
+<file path=word/footer3.xml><?xml version="1.0" encoding="utf-8"?>
+<w:ftr xmlns:wpc="http://schemas.microsoft.com/office/word/2010/wordprocessingCanvas" xmlns:mc="http://schemas.openxmlformats.org/markup-compatibility/2006" xmlns:o="urn:schemas-microsoft-com:office:office" xmlns:r="http://schemas.openxmlformats.org/officeDocument/2006/relationships" xmlns:m="http://schemas.openxmlformats.org/officeDocument/2006/math" xmlns:v="urn:schemas-microsoft-com:vml" xmlns:wp14="http://schemas.microsoft.com/office/word/2010/wordprocessingDrawing" xmlns:wp="http://schemas.openxmlformats.org/drawingml/2006/wordprocessingDrawing" xmlns:w10="urn:schemas-microsoft-com:office:word" xmlns:w="http://schemas.openxmlformats.org/wordprocessingml/2006/main" xmlns:w14="http://schemas.microsoft.com/office/word/2010/wordml" xmlns:wpg="http://schemas.microsoft.com/office/word/2010/wordprocessingGroup" xmlns:wpi="http://schemas.microsoft.com/office/word/2010/wordprocessingInk" xmlns:wne="http://schemas.microsoft.com/office/word/2006/wordml" xmlns:wps="http://schemas.microsoft.com/office/word/2010/wordprocessingShape" mc:Ignorable="w14 wp14">
+  <w:p>
+    <w:pPr>
+      <w:pStyle w:val="Footer"/>
+    </w:pPr>
+  </w:p>
+</w:ftr>
+</file>
+
 <file path=word/footnotes.xml><?xml version="1.0" encoding="utf-8"?>
 <w:footnotes xmlns:wpc="http://schemas.microsoft.com/office/word/2010/wordprocessingCanvas" xmlns:mc="http://schemas.openxmlformats.org/markup-compatibility/2006" xmlns:o="urn:schemas-microsoft-com:office:office" xmlns:r="http://schemas.openxmlformats.org/officeDocument/2006/relationships" xmlns:m="http://schemas.openxmlformats.org/officeDocument/2006/math" xmlns:v="urn:schemas-microsoft-com:vml" xmlns:wp14="http://schemas.microsoft.com/office/word/2010/wordprocessingDrawing" xmlns:wp="http://schemas.openxmlformats.org/drawingml/2006/wordprocessingDrawing" xmlns:w10="urn:schemas-microsoft-com:office:word" xmlns:w="http://schemas.openxmlformats.org/wordprocessingml/2006/main" xmlns:w14="http://schemas.microsoft.com/office/word/2010/wordml" xmlns:wpg="http://schemas.microsoft.com/office/word/2010/wordprocessingGroup" xmlns:wpi="http://schemas.microsoft.com/office/word/2010/wordprocessingInk" xmlns:wne="http://schemas.microsoft.com/office/word/2006/wordml" xmlns:wps="http://schemas.microsoft.com/office/word/2010/wordprocessingShape" mc:Ignorable="w14 wp14">
   <w:footnote w:type="separator" w:id="-1">
@@ -1031,6 +932,16 @@
 </file>
 
 <file path=word/header1.xml><?xml version="1.0" encoding="utf-8"?>
+<w:hdr xmlns:wpc="http://schemas.microsoft.com/office/word/2010/wordprocessingCanvas" xmlns:mc="http://schemas.openxmlformats.org/markup-compatibility/2006" xmlns:o="urn:schemas-microsoft-com:office:office" xmlns:r="http://schemas.openxmlformats.org/officeDocument/2006/relationships" xmlns:m="http://schemas.openxmlformats.org/officeDocument/2006/math" xmlns:v="urn:schemas-microsoft-com:vml" xmlns:wp14="http://schemas.microsoft.com/office/word/2010/wordprocessingDrawing" xmlns:wp="http://schemas.openxmlformats.org/drawingml/2006/wordprocessingDrawing" xmlns:w10="urn:schemas-microsoft-com:office:word" xmlns:w="http://schemas.openxmlformats.org/wordprocessingml/2006/main" xmlns:w14="http://schemas.microsoft.com/office/word/2010/wordml" xmlns:wpg="http://schemas.microsoft.com/office/word/2010/wordprocessingGroup" xmlns:wpi="http://schemas.microsoft.com/office/word/2010/wordprocessingInk" xmlns:wne="http://schemas.microsoft.com/office/word/2006/wordml" xmlns:wps="http://schemas.microsoft.com/office/word/2010/wordprocessingShape" mc:Ignorable="w14 wp14">
+  <w:p>
+    <w:pPr>
+      <w:pStyle w:val="Header"/>
+    </w:pPr>
+  </w:p>
+</w:hdr>
+</file>
+
+<file path=word/header2.xml><?xml version="1.0" encoding="utf-8"?>
 <w:hdr xmlns:wpc="http://schemas.microsoft.com/office/word/2010/wordprocessingCanvas" xmlns:mc="http://schemas.openxmlformats.org/markup-compatibility/2006" xmlns:o="urn:schemas-microsoft-com:office:office" xmlns:r="http://schemas.openxmlformats.org/officeDocument/2006/relationships" xmlns:m="http://schemas.openxmlformats.org/officeDocument/2006/math" xmlns:v="urn:schemas-microsoft-com:vml" xmlns:wp14="http://schemas.microsoft.com/office/word/2010/wordprocessingDrawing" xmlns:wp="http://schemas.openxmlformats.org/drawingml/2006/wordprocessingDrawing" xmlns:w10="urn:schemas-microsoft-com:office:word" xmlns:w="http://schemas.openxmlformats.org/wordprocessingml/2006/main" xmlns:w14="http://schemas.microsoft.com/office/word/2010/wordml" xmlns:wpg="http://schemas.microsoft.com/office/word/2010/wordprocessingGroup" xmlns:wpi="http://schemas.microsoft.com/office/word/2010/wordprocessingInk" xmlns:wne="http://schemas.microsoft.com/office/word/2006/wordml" xmlns:wps="http://schemas.microsoft.com/office/word/2010/wordprocessingShape" mc:Ignorable="w14 wp14">
   <w:p>
     <w:pPr>
@@ -1086,8 +997,10 @@
               <w:bCs/>
               <w:u w:val="single"/>
             </w:rPr>
-            <w:t>Active Learning Journal 3</w:t>
+            <w:t>Active Learning Journal 4</w:t>
           </w:r>
+          <w:bookmarkStart w:id="0" w:name="_GoBack"/>
+          <w:bookmarkEnd w:id="0"/>
         </w:p>
       </w:tc>
       <w:tc>
@@ -1112,9 +1025,6 @@
   <w:p>
     <w:pPr>
       <w:pStyle w:val="Header"/>
-      <w:rPr>
-        <w:rFonts w:hint="eastAsia"/>
-      </w:rPr>
     </w:pPr>
     <w:r>
       <w:rPr>
@@ -1147,6 +1057,16 @@
       <w:tab/>
       <w:t>Professor Cannistra</w:t>
     </w:r>
+  </w:p>
+</w:hdr>
+</file>
+
+<file path=word/header3.xml><?xml version="1.0" encoding="utf-8"?>
+<w:hdr xmlns:wpc="http://schemas.microsoft.com/office/word/2010/wordprocessingCanvas" xmlns:mc="http://schemas.openxmlformats.org/markup-compatibility/2006" xmlns:o="urn:schemas-microsoft-com:office:office" xmlns:r="http://schemas.openxmlformats.org/officeDocument/2006/relationships" xmlns:m="http://schemas.openxmlformats.org/officeDocument/2006/math" xmlns:v="urn:schemas-microsoft-com:vml" xmlns:wp14="http://schemas.microsoft.com/office/word/2010/wordprocessingDrawing" xmlns:wp="http://schemas.openxmlformats.org/drawingml/2006/wordprocessingDrawing" xmlns:w10="urn:schemas-microsoft-com:office:word" xmlns:w="http://schemas.openxmlformats.org/wordprocessingml/2006/main" xmlns:w14="http://schemas.microsoft.com/office/word/2010/wordml" xmlns:wpg="http://schemas.microsoft.com/office/word/2010/wordprocessingGroup" xmlns:wpi="http://schemas.microsoft.com/office/word/2010/wordprocessingInk" xmlns:wne="http://schemas.microsoft.com/office/word/2006/wordml" xmlns:wps="http://schemas.microsoft.com/office/word/2010/wordprocessingShape" mc:Ignorable="w14 wp14">
+  <w:p>
+    <w:pPr>
+      <w:pStyle w:val="Header"/>
+    </w:pPr>
   </w:p>
 </w:hdr>
 </file>

</xml_diff>